<commit_message>
Color rojo a las letras
</commit_message>
<xml_diff>
--- a/peliculas.docx
+++ b/peliculas.docx
@@ -8,14 +8,17 @@
         <w:rPr>
           <w:rFonts w:ascii="Arial" w:hAnsi="Arial" w:cs="Arial"/>
           <w:b/>
-          <w:sz w:val="24"/>
-          <w:szCs w:val="24"/>
-        </w:rPr>
-      </w:pPr>
+          <w:color w:val="FF0000"/>
+          <w:sz w:val="24"/>
+          <w:szCs w:val="24"/>
+        </w:rPr>
+      </w:pPr>
+      <w:bookmarkStart w:id="0" w:name="_GoBack"/>
       <w:r>
         <w:rPr>
           <w:rFonts w:ascii="Arial" w:hAnsi="Arial" w:cs="Arial"/>
           <w:b/>
+          <w:color w:val="FF0000"/>
           <w:sz w:val="24"/>
           <w:szCs w:val="24"/>
         </w:rPr>
@@ -29,16 +32,16 @@
         <w:jc w:val="both"/>
         <w:rPr>
           <w:rFonts w:ascii="Arial" w:eastAsia="Times New Roman" w:hAnsi="Arial" w:cs="Arial"/>
-          <w:color w:val="000000"/>
-          <w:sz w:val="24"/>
-          <w:szCs w:val="24"/>
-          <w:lang w:eastAsia="es-ES"/>
-        </w:rPr>
-      </w:pPr>
-      <w:r>
-        <w:rPr>
-          <w:rFonts w:ascii="Arial" w:eastAsia="Times New Roman" w:hAnsi="Arial" w:cs="Arial"/>
-          <w:color w:val="000000"/>
+          <w:color w:val="FF0000"/>
+          <w:sz w:val="24"/>
+          <w:szCs w:val="24"/>
+          <w:lang w:eastAsia="es-ES"/>
+        </w:rPr>
+      </w:pPr>
+      <w:r>
+        <w:rPr>
+          <w:rFonts w:ascii="Arial" w:eastAsia="Times New Roman" w:hAnsi="Arial" w:cs="Arial"/>
+          <w:color w:val="FF0000"/>
           <w:sz w:val="24"/>
           <w:szCs w:val="24"/>
           <w:lang w:eastAsia="es-ES"/>
@@ -49,7 +52,7 @@
       <w:r>
         <w:rPr>
           <w:rFonts w:ascii="Arial" w:eastAsia="Times New Roman" w:hAnsi="Arial" w:cs="Arial"/>
-          <w:color w:val="000000"/>
+          <w:color w:val="FF0000"/>
           <w:sz w:val="24"/>
           <w:szCs w:val="24"/>
           <w:lang w:eastAsia="es-ES"/>
@@ -60,7 +63,7 @@
       <w:r>
         <w:rPr>
           <w:rFonts w:ascii="Arial" w:eastAsia="Times New Roman" w:hAnsi="Arial" w:cs="Arial"/>
-          <w:color w:val="000000"/>
+          <w:color w:val="FF0000"/>
           <w:sz w:val="24"/>
           <w:szCs w:val="24"/>
           <w:lang w:eastAsia="es-ES"/>
@@ -71,7 +74,7 @@
       <w:r>
         <w:rPr>
           <w:rFonts w:ascii="Arial" w:eastAsia="Times New Roman" w:hAnsi="Arial" w:cs="Arial"/>
-          <w:color w:val="000000"/>
+          <w:color w:val="FF0000"/>
           <w:sz w:val="24"/>
           <w:szCs w:val="24"/>
           <w:lang w:eastAsia="es-ES"/>
@@ -82,7 +85,7 @@
       <w:r>
         <w:rPr>
           <w:rFonts w:ascii="Arial" w:eastAsia="Times New Roman" w:hAnsi="Arial" w:cs="Arial"/>
-          <w:color w:val="000000"/>
+          <w:color w:val="FF0000"/>
           <w:sz w:val="24"/>
           <w:szCs w:val="24"/>
           <w:lang w:eastAsia="es-ES"/>
@@ -96,15 +99,16 @@
         <w:jc w:val="both"/>
         <w:rPr>
           <w:rFonts w:ascii="Arial" w:eastAsia="Times New Roman" w:hAnsi="Arial" w:cs="Arial"/>
-          <w:sz w:val="24"/>
-          <w:szCs w:val="24"/>
-          <w:lang w:eastAsia="es-ES"/>
-        </w:rPr>
-      </w:pPr>
-      <w:r>
-        <w:rPr>
-          <w:rFonts w:ascii="Arial" w:eastAsia="Times New Roman" w:hAnsi="Arial" w:cs="Arial"/>
-          <w:color w:val="000000"/>
+          <w:color w:val="FF0000"/>
+          <w:sz w:val="24"/>
+          <w:szCs w:val="24"/>
+          <w:lang w:eastAsia="es-ES"/>
+        </w:rPr>
+      </w:pPr>
+      <w:r>
+        <w:rPr>
+          <w:rFonts w:ascii="Arial" w:eastAsia="Times New Roman" w:hAnsi="Arial" w:cs="Arial"/>
+          <w:color w:val="FF0000"/>
           <w:sz w:val="24"/>
           <w:szCs w:val="24"/>
           <w:lang w:eastAsia="es-ES"/>
@@ -119,16 +123,16 @@
         <w:jc w:val="both"/>
         <w:rPr>
           <w:rFonts w:ascii="Arial" w:eastAsia="Times New Roman" w:hAnsi="Arial" w:cs="Arial"/>
-          <w:color w:val="000000"/>
-          <w:sz w:val="24"/>
-          <w:szCs w:val="24"/>
-          <w:lang w:eastAsia="es-ES"/>
-        </w:rPr>
-      </w:pPr>
-      <w:r>
-        <w:rPr>
-          <w:rFonts w:ascii="Arial" w:eastAsia="Times New Roman" w:hAnsi="Arial" w:cs="Arial"/>
-          <w:color w:val="000000"/>
+          <w:color w:val="FF0000"/>
+          <w:sz w:val="24"/>
+          <w:szCs w:val="24"/>
+          <w:lang w:eastAsia="es-ES"/>
+        </w:rPr>
+      </w:pPr>
+      <w:r>
+        <w:rPr>
+          <w:rFonts w:ascii="Arial" w:eastAsia="Times New Roman" w:hAnsi="Arial" w:cs="Arial"/>
+          <w:color w:val="FF0000"/>
           <w:sz w:val="24"/>
           <w:szCs w:val="24"/>
           <w:lang w:eastAsia="es-ES"/>
@@ -139,7 +143,7 @@
       <w:r>
         <w:rPr>
           <w:rFonts w:ascii="Arial" w:eastAsia="Times New Roman" w:hAnsi="Arial" w:cs="Arial"/>
-          <w:color w:val="000000"/>
+          <w:color w:val="FF0000"/>
           <w:sz w:val="24"/>
           <w:szCs w:val="24"/>
           <w:lang w:eastAsia="es-ES"/>
@@ -150,7 +154,7 @@
       <w:r>
         <w:rPr>
           <w:rFonts w:ascii="Arial" w:eastAsia="Times New Roman" w:hAnsi="Arial" w:cs="Arial"/>
-          <w:color w:val="000000"/>
+          <w:color w:val="FF0000"/>
           <w:sz w:val="24"/>
           <w:szCs w:val="24"/>
           <w:lang w:eastAsia="es-ES"/>
@@ -161,7 +165,7 @@
       <w:r>
         <w:rPr>
           <w:rFonts w:ascii="Arial" w:eastAsia="Times New Roman" w:hAnsi="Arial" w:cs="Arial"/>
-          <w:color w:val="000000"/>
+          <w:color w:val="FF0000"/>
           <w:sz w:val="24"/>
           <w:szCs w:val="24"/>
           <w:lang w:eastAsia="es-ES"/>
@@ -172,7 +176,7 @@
       <w:r>
         <w:rPr>
           <w:rFonts w:ascii="Arial" w:eastAsia="Times New Roman" w:hAnsi="Arial" w:cs="Arial"/>
-          <w:color w:val="000000"/>
+          <w:color w:val="FF0000"/>
           <w:sz w:val="24"/>
           <w:szCs w:val="24"/>
           <w:lang w:eastAsia="es-ES"/>
@@ -183,7 +187,7 @@
       <w:r>
         <w:rPr>
           <w:rFonts w:ascii="Arial" w:eastAsia="Times New Roman" w:hAnsi="Arial" w:cs="Arial"/>
-          <w:color w:val="000000"/>
+          <w:color w:val="FF0000"/>
           <w:sz w:val="24"/>
           <w:szCs w:val="24"/>
           <w:lang w:eastAsia="es-ES"/>
@@ -194,7 +198,7 @@
       <w:r>
         <w:rPr>
           <w:rFonts w:ascii="Arial" w:eastAsia="Times New Roman" w:hAnsi="Arial" w:cs="Arial"/>
-          <w:color w:val="000000"/>
+          <w:color w:val="FF0000"/>
           <w:sz w:val="24"/>
           <w:szCs w:val="24"/>
           <w:lang w:eastAsia="es-ES"/>
@@ -205,7 +209,7 @@
       <w:r>
         <w:rPr>
           <w:rFonts w:ascii="Arial" w:eastAsia="Times New Roman" w:hAnsi="Arial" w:cs="Arial"/>
-          <w:color w:val="000000"/>
+          <w:color w:val="FF0000"/>
           <w:sz w:val="24"/>
           <w:szCs w:val="24"/>
           <w:lang w:eastAsia="es-ES"/>
@@ -216,7 +220,7 @@
       <w:r>
         <w:rPr>
           <w:rFonts w:ascii="Arial" w:eastAsia="Times New Roman" w:hAnsi="Arial" w:cs="Arial"/>
-          <w:color w:val="000000"/>
+          <w:color w:val="FF0000"/>
           <w:sz w:val="24"/>
           <w:szCs w:val="24"/>
           <w:lang w:eastAsia="es-ES"/>
@@ -227,7 +231,7 @@
       <w:r>
         <w:rPr>
           <w:rFonts w:ascii="Arial" w:eastAsia="Times New Roman" w:hAnsi="Arial" w:cs="Arial"/>
-          <w:color w:val="000000"/>
+          <w:color w:val="FF0000"/>
           <w:sz w:val="24"/>
           <w:szCs w:val="24"/>
           <w:lang w:eastAsia="es-ES"/>
@@ -238,7 +242,7 @@
       <w:r>
         <w:rPr>
           <w:rFonts w:ascii="Arial" w:eastAsia="Times New Roman" w:hAnsi="Arial" w:cs="Arial"/>
-          <w:color w:val="000000"/>
+          <w:color w:val="FF0000"/>
           <w:sz w:val="24"/>
           <w:szCs w:val="24"/>
           <w:lang w:eastAsia="es-ES"/>
@@ -249,7 +253,7 @@
       <w:r>
         <w:rPr>
           <w:rFonts w:ascii="Arial" w:eastAsia="Times New Roman" w:hAnsi="Arial" w:cs="Arial"/>
-          <w:color w:val="000000"/>
+          <w:color w:val="FF0000"/>
           <w:sz w:val="24"/>
           <w:szCs w:val="24"/>
           <w:lang w:eastAsia="es-ES"/>
@@ -260,7 +264,7 @@
       <w:r>
         <w:rPr>
           <w:rFonts w:ascii="Arial" w:eastAsia="Times New Roman" w:hAnsi="Arial" w:cs="Arial"/>
-          <w:color w:val="000000"/>
+          <w:color w:val="FF0000"/>
           <w:sz w:val="24"/>
           <w:szCs w:val="24"/>
           <w:lang w:eastAsia="es-ES"/>
@@ -268,11 +272,18 @@
         <w:t xml:space="preserve"> ('Memento', 'Origen').</w:t>
       </w:r>
     </w:p>
-    <w:p/>
+    <w:p>
+      <w:pPr>
+        <w:rPr>
+          <w:color w:val="FF0000"/>
+        </w:rPr>
+      </w:pPr>
+    </w:p>
     <w:p>
       <w:pPr>
         <w:rPr>
           <w:b/>
+          <w:color w:val="FF0000"/>
         </w:rPr>
       </w:pPr>
     </w:p>
@@ -282,6 +293,7 @@
         <w:rPr>
           <w:rFonts w:ascii="Arial" w:hAnsi="Arial" w:cs="Arial"/>
           <w:b/>
+          <w:color w:val="FF0000"/>
           <w:sz w:val="24"/>
           <w:szCs w:val="24"/>
         </w:rPr>
@@ -290,6 +302,7 @@
         <w:rPr>
           <w:rFonts w:ascii="Arial" w:hAnsi="Arial" w:cs="Arial"/>
           <w:b/>
+          <w:color w:val="FF0000"/>
           <w:sz w:val="24"/>
           <w:szCs w:val="24"/>
         </w:rPr>
@@ -301,13 +314,15 @@
         <w:jc w:val="both"/>
         <w:rPr>
           <w:rFonts w:ascii="MS Gothic" w:eastAsia="MS Gothic" w:hAnsi="MS Gothic" w:cs="MS Gothic"/>
-          <w:sz w:val="24"/>
-          <w:szCs w:val="24"/>
-        </w:rPr>
-      </w:pPr>
-      <w:r>
-        <w:rPr>
-          <w:rFonts w:ascii="Arial" w:hAnsi="Arial" w:cs="Arial"/>
+          <w:color w:val="FF0000"/>
+          <w:sz w:val="24"/>
+          <w:szCs w:val="24"/>
+        </w:rPr>
+      </w:pPr>
+      <w:r>
+        <w:rPr>
+          <w:rFonts w:ascii="Arial" w:hAnsi="Arial" w:cs="Arial"/>
+          <w:color w:val="FF0000"/>
           <w:sz w:val="24"/>
           <w:szCs w:val="24"/>
         </w:rPr>
@@ -317,6 +332,7 @@
       <w:r>
         <w:rPr>
           <w:rFonts w:ascii="Arial" w:hAnsi="Arial" w:cs="Arial"/>
+          <w:color w:val="FF0000"/>
           <w:sz w:val="24"/>
           <w:szCs w:val="24"/>
         </w:rPr>
@@ -326,6 +342,7 @@
       <w:r>
         <w:rPr>
           <w:rFonts w:ascii="Arial" w:hAnsi="Arial" w:cs="Arial"/>
+          <w:color w:val="FF0000"/>
           <w:sz w:val="24"/>
           <w:szCs w:val="24"/>
         </w:rPr>
@@ -335,6 +352,7 @@
       <w:r>
         <w:rPr>
           <w:rFonts w:ascii="Arial" w:hAnsi="Arial" w:cs="Arial"/>
+          <w:color w:val="FF0000"/>
           <w:sz w:val="24"/>
           <w:szCs w:val="24"/>
         </w:rPr>
@@ -344,6 +362,7 @@
       <w:r>
         <w:rPr>
           <w:rFonts w:ascii="Arial" w:hAnsi="Arial" w:cs="Arial"/>
+          <w:color w:val="FF0000"/>
           <w:sz w:val="24"/>
           <w:szCs w:val="24"/>
         </w:rPr>
@@ -353,6 +372,7 @@
       <w:r>
         <w:rPr>
           <w:rFonts w:ascii="Arial" w:hAnsi="Arial" w:cs="Arial"/>
+          <w:color w:val="FF0000"/>
           <w:sz w:val="24"/>
           <w:szCs w:val="24"/>
         </w:rPr>
@@ -362,6 +382,7 @@
       <w:r>
         <w:rPr>
           <w:rFonts w:ascii="Arial" w:hAnsi="Arial" w:cs="Arial"/>
+          <w:color w:val="FF0000"/>
           <w:sz w:val="24"/>
           <w:szCs w:val="24"/>
         </w:rPr>
@@ -370,6 +391,7 @@
       <w:r>
         <w:rPr>
           <w:rFonts w:ascii="MS Gothic" w:eastAsia="MS Gothic" w:hAnsi="MS Gothic" w:cs="MS Gothic" w:hint="eastAsia"/>
+          <w:color w:val="FF0000"/>
           <w:sz w:val="24"/>
           <w:szCs w:val="24"/>
         </w:rPr>
@@ -382,13 +404,15 @@
       <w:pPr>
         <w:jc w:val="both"/>
         <w:rPr>
-          <w:sz w:val="24"/>
-          <w:szCs w:val="24"/>
-        </w:rPr>
-      </w:pPr>
-      <w:r>
-        <w:rPr>
-          <w:rFonts w:ascii="Arial" w:hAnsi="Arial" w:cs="Arial"/>
+          <w:color w:val="FF0000"/>
+          <w:sz w:val="24"/>
+          <w:szCs w:val="24"/>
+        </w:rPr>
+      </w:pPr>
+      <w:r>
+        <w:rPr>
+          <w:rFonts w:ascii="Arial" w:hAnsi="Arial" w:cs="Arial"/>
+          <w:color w:val="FF0000"/>
           <w:sz w:val="24"/>
           <w:szCs w:val="24"/>
         </w:rPr>
@@ -397,6 +421,7 @@
       <w:r>
         <w:rPr>
           <w:rFonts w:ascii="Arial" w:hAnsi="Arial" w:cs="Arial"/>
+          <w:color w:val="FF0000"/>
           <w:sz w:val="24"/>
           <w:szCs w:val="24"/>
         </w:rPr>
@@ -407,6 +432,7 @@
       <w:r>
         <w:rPr>
           <w:rFonts w:ascii="Arial" w:hAnsi="Arial" w:cs="Arial"/>
+          <w:color w:val="FF0000"/>
           <w:sz w:val="24"/>
           <w:szCs w:val="24"/>
         </w:rPr>
@@ -416,6 +442,7 @@
       <w:r>
         <w:rPr>
           <w:rFonts w:ascii="Arial" w:hAnsi="Arial" w:cs="Arial"/>
+          <w:color w:val="FF0000"/>
           <w:sz w:val="24"/>
           <w:szCs w:val="24"/>
         </w:rPr>
@@ -423,6 +450,7 @@
       </w:r>
       <w:r>
         <w:rPr>
+          <w:color w:val="FF0000"/>
           <w:sz w:val="24"/>
           <w:szCs w:val="24"/>
         </w:rPr>
@@ -434,7 +462,7 @@
         <w:jc w:val="both"/>
         <w:rPr>
           <w:rFonts w:ascii="MS Gothic" w:hAnsi="MS Gothic" w:cs="MS Gothic"/>
-          <w:color w:val="000000"/>
+          <w:color w:val="FF0000"/>
           <w:sz w:val="20"/>
           <w:szCs w:val="20"/>
           <w:shd w:val="clear" w:color="auto" w:fill="FFFFFF"/>
@@ -443,6 +471,7 @@
       <w:r>
         <w:rPr>
           <w:rFonts w:ascii="Arial" w:hAnsi="Arial" w:cs="Arial"/>
+          <w:color w:val="FF0000"/>
           <w:sz w:val="24"/>
           <w:szCs w:val="24"/>
         </w:rPr>
@@ -451,6 +480,7 @@
       <w:r>
         <w:rPr>
           <w:rFonts w:ascii="Arial" w:hAnsi="Arial" w:cs="Arial"/>
+          <w:color w:val="FF0000"/>
           <w:sz w:val="24"/>
           <w:szCs w:val="24"/>
         </w:rPr>
@@ -461,6 +491,7 @@
       <w:r>
         <w:rPr>
           <w:rFonts w:ascii="Arial" w:hAnsi="Arial" w:cs="Arial"/>
+          <w:color w:val="FF0000"/>
           <w:sz w:val="24"/>
           <w:szCs w:val="24"/>
         </w:rPr>
@@ -470,6 +501,7 @@
       <w:r>
         <w:rPr>
           <w:rFonts w:ascii="Arial" w:hAnsi="Arial" w:cs="Arial"/>
+          <w:color w:val="FF0000"/>
           <w:sz w:val="24"/>
           <w:szCs w:val="24"/>
         </w:rPr>
@@ -479,6 +511,7 @@
       <w:r>
         <w:rPr>
           <w:rFonts w:ascii="Arial" w:hAnsi="Arial" w:cs="Arial"/>
+          <w:color w:val="FF0000"/>
           <w:sz w:val="24"/>
           <w:szCs w:val="24"/>
         </w:rPr>
@@ -488,6 +521,7 @@
       <w:r>
         <w:rPr>
           <w:rFonts w:ascii="Arial" w:hAnsi="Arial" w:cs="Arial"/>
+          <w:color w:val="FF0000"/>
           <w:sz w:val="24"/>
           <w:szCs w:val="24"/>
         </w:rPr>
@@ -497,6 +531,7 @@
       <w:r>
         <w:rPr>
           <w:rFonts w:ascii="Arial" w:hAnsi="Arial" w:cs="Arial"/>
+          <w:color w:val="FF0000"/>
           <w:sz w:val="24"/>
           <w:szCs w:val="24"/>
         </w:rPr>
@@ -506,6 +541,7 @@
       <w:r>
         <w:rPr>
           <w:rFonts w:ascii="Arial" w:hAnsi="Arial" w:cs="Arial"/>
+          <w:color w:val="FF0000"/>
           <w:sz w:val="24"/>
           <w:szCs w:val="24"/>
         </w:rPr>
@@ -515,6 +551,7 @@
       <w:r>
         <w:rPr>
           <w:rFonts w:ascii="Arial" w:hAnsi="Arial" w:cs="Arial"/>
+          <w:color w:val="FF0000"/>
           <w:sz w:val="24"/>
           <w:szCs w:val="24"/>
         </w:rPr>
@@ -524,6 +561,7 @@
       <w:r>
         <w:rPr>
           <w:rFonts w:ascii="Arial" w:hAnsi="Arial" w:cs="Arial"/>
+          <w:color w:val="FF0000"/>
           <w:sz w:val="24"/>
           <w:szCs w:val="24"/>
         </w:rPr>
@@ -533,6 +571,7 @@
       <w:r>
         <w:rPr>
           <w:rFonts w:ascii="Arial" w:hAnsi="Arial" w:cs="Arial"/>
+          <w:color w:val="FF0000"/>
           <w:sz w:val="24"/>
           <w:szCs w:val="24"/>
         </w:rPr>
@@ -542,6 +581,7 @@
       <w:r>
         <w:rPr>
           <w:rFonts w:ascii="Arial" w:hAnsi="Arial" w:cs="Arial"/>
+          <w:color w:val="FF0000"/>
           <w:sz w:val="24"/>
           <w:szCs w:val="24"/>
         </w:rPr>
@@ -550,7 +590,7 @@
       <w:r>
         <w:rPr>
           <w:rFonts w:ascii="Arial" w:hAnsi="Arial" w:cs="Arial"/>
-          <w:color w:val="000000"/>
+          <w:color w:val="FF0000"/>
           <w:sz w:val="20"/>
           <w:szCs w:val="20"/>
           <w:shd w:val="clear" w:color="auto" w:fill="FFFFFF"/>
@@ -560,7 +600,7 @@
       <w:r>
         <w:rPr>
           <w:rFonts w:ascii="MS Gothic" w:hAnsi="MS Gothic" w:cs="MS Gothic"/>
-          <w:color w:val="000000"/>
+          <w:color w:val="FF0000"/>
           <w:sz w:val="20"/>
           <w:szCs w:val="20"/>
           <w:shd w:val="clear" w:color="auto" w:fill="FFFFFF"/>
@@ -574,7 +614,7 @@
         <w:jc w:val="both"/>
         <w:rPr>
           <w:rFonts w:ascii="MS Gothic" w:hAnsi="MS Gothic" w:cs="MS Gothic"/>
-          <w:color w:val="000000"/>
+          <w:color w:val="FF0000"/>
           <w:sz w:val="20"/>
           <w:szCs w:val="20"/>
           <w:shd w:val="clear" w:color="auto" w:fill="FFFFFF"/>
@@ -586,7 +626,7 @@
         <w:jc w:val="both"/>
         <w:rPr>
           <w:rFonts w:ascii="MS Gothic" w:hAnsi="MS Gothic" w:cs="MS Gothic"/>
-          <w:color w:val="000000"/>
+          <w:color w:val="FF0000"/>
           <w:sz w:val="20"/>
           <w:szCs w:val="20"/>
           <w:shd w:val="clear" w:color="auto" w:fill="FFFFFF"/>
@@ -598,7 +638,7 @@
         <w:jc w:val="both"/>
         <w:rPr>
           <w:rFonts w:ascii="MS Gothic" w:hAnsi="MS Gothic" w:cs="MS Gothic"/>
-          <w:color w:val="000000"/>
+          <w:color w:val="FF0000"/>
           <w:sz w:val="20"/>
           <w:szCs w:val="20"/>
           <w:shd w:val="clear" w:color="auto" w:fill="FFFFFF"/>
@@ -611,18 +651,17 @@
         <w:rPr>
           <w:rFonts w:ascii="Arial" w:hAnsi="Arial" w:cs="Arial"/>
           <w:b/>
-          <w:color w:val="000000"/>
+          <w:color w:val="FF0000"/>
           <w:sz w:val="24"/>
           <w:szCs w:val="24"/>
           <w:shd w:val="clear" w:color="auto" w:fill="FFFFFF"/>
         </w:rPr>
       </w:pPr>
-      <w:bookmarkStart w:id="0" w:name="_GoBack"/>
       <w:r>
         <w:rPr>
           <w:rFonts w:ascii="Arial" w:hAnsi="Arial" w:cs="Arial"/>
           <w:b/>
-          <w:color w:val="000000"/>
+          <w:color w:val="FF0000"/>
           <w:sz w:val="24"/>
           <w:szCs w:val="24"/>
           <w:shd w:val="clear" w:color="auto" w:fill="FFFFFF"/>
@@ -635,7 +674,7 @@
         <w:rPr>
           <w:rFonts w:ascii="Arial" w:hAnsi="Arial" w:cs="Arial"/>
           <w:b/>
-          <w:color w:val="000000"/>
+          <w:color w:val="FF0000"/>
           <w:sz w:val="24"/>
           <w:szCs w:val="24"/>
           <w:shd w:val="clear" w:color="auto" w:fill="FFFFFF"/>
@@ -644,7 +683,6 @@
       </w:r>
       <w:proofErr w:type="spellEnd"/>
     </w:p>
-    <w:bookmarkEnd w:id="0"/>
     <w:p>
       <w:pPr>
         <w:pStyle w:val="NormalWeb"/>
@@ -653,13 +691,13 @@
         <w:jc w:val="both"/>
         <w:rPr>
           <w:rFonts w:ascii="Arial" w:hAnsi="Arial" w:cs="Arial"/>
-          <w:color w:val="000000"/>
-        </w:rPr>
-      </w:pPr>
-      <w:r>
-        <w:rPr>
-          <w:rFonts w:ascii="Arial" w:hAnsi="Arial" w:cs="Arial"/>
-          <w:color w:val="000000"/>
+          <w:color w:val="FF0000"/>
+        </w:rPr>
+      </w:pPr>
+      <w:r>
+        <w:rPr>
+          <w:rFonts w:ascii="Arial" w:hAnsi="Arial" w:cs="Arial"/>
+          <w:color w:val="FF0000"/>
         </w:rPr>
         <w:t xml:space="preserve">Se trata de su primera expedición a bordo de un cohete espacial. La doctora </w:t>
       </w:r>
@@ -667,7 +705,7 @@
       <w:r>
         <w:rPr>
           <w:rFonts w:ascii="Arial" w:hAnsi="Arial" w:cs="Arial"/>
-          <w:color w:val="000000"/>
+          <w:color w:val="FF0000"/>
         </w:rPr>
         <w:t>Ryan</w:t>
       </w:r>
@@ -675,7 +713,7 @@
       <w:r>
         <w:rPr>
           <w:rFonts w:ascii="Arial" w:hAnsi="Arial" w:cs="Arial"/>
-          <w:color w:val="000000"/>
+          <w:color w:val="FF0000"/>
         </w:rPr>
         <w:t xml:space="preserve"> Stone (Sandra </w:t>
       </w:r>
@@ -683,7 +721,7 @@
       <w:r>
         <w:rPr>
           <w:rFonts w:ascii="Arial" w:hAnsi="Arial" w:cs="Arial"/>
-          <w:color w:val="000000"/>
+          <w:color w:val="FF0000"/>
         </w:rPr>
         <w:t>Bullock</w:t>
       </w:r>
@@ -691,7 +729,7 @@
       <w:r>
         <w:rPr>
           <w:rFonts w:ascii="Arial" w:hAnsi="Arial" w:cs="Arial"/>
-          <w:color w:val="000000"/>
+          <w:color w:val="FF0000"/>
         </w:rPr>
         <w:t>, '</w:t>
       </w:r>
@@ -699,7 +737,7 @@
       <w:r>
         <w:rPr>
           <w:rFonts w:ascii="Arial" w:hAnsi="Arial" w:cs="Arial"/>
-          <w:color w:val="000000"/>
+          <w:color w:val="FF0000"/>
         </w:rPr>
         <w:t>The</w:t>
       </w:r>
@@ -707,7 +745,7 @@
       <w:r>
         <w:rPr>
           <w:rFonts w:ascii="Arial" w:hAnsi="Arial" w:cs="Arial"/>
-          <w:color w:val="000000"/>
+          <w:color w:val="FF0000"/>
         </w:rPr>
         <w:t xml:space="preserve"> </w:t>
       </w:r>
@@ -715,7 +753,7 @@
       <w:r>
         <w:rPr>
           <w:rFonts w:ascii="Arial" w:hAnsi="Arial" w:cs="Arial"/>
-          <w:color w:val="000000"/>
+          <w:color w:val="FF0000"/>
         </w:rPr>
         <w:t>Blid</w:t>
       </w:r>
@@ -723,7 +761,7 @@
       <w:r>
         <w:rPr>
           <w:rFonts w:ascii="Arial" w:hAnsi="Arial" w:cs="Arial"/>
-          <w:color w:val="000000"/>
+          <w:color w:val="FF0000"/>
         </w:rPr>
         <w:t xml:space="preserve"> </w:t>
       </w:r>
@@ -731,7 +769,7 @@
       <w:r>
         <w:rPr>
           <w:rFonts w:ascii="Arial" w:hAnsi="Arial" w:cs="Arial"/>
-          <w:color w:val="000000"/>
+          <w:color w:val="FF0000"/>
         </w:rPr>
         <w:t>Side</w:t>
       </w:r>
@@ -739,7 +777,7 @@
       <w:r>
         <w:rPr>
           <w:rFonts w:ascii="Arial" w:hAnsi="Arial" w:cs="Arial"/>
-          <w:color w:val="000000"/>
+          <w:color w:val="FF0000"/>
         </w:rPr>
         <w:t xml:space="preserve">'), es una brillante ingeniera médica a la que se le ha encargado acompañar a un astronauta llamado </w:t>
       </w:r>
@@ -747,7 +785,7 @@
       <w:r>
         <w:rPr>
           <w:rFonts w:ascii="Arial" w:hAnsi="Arial" w:cs="Arial"/>
-          <w:color w:val="000000"/>
+          <w:color w:val="FF0000"/>
         </w:rPr>
         <w:t>Matt</w:t>
       </w:r>
@@ -755,7 +793,7 @@
       <w:r>
         <w:rPr>
           <w:rFonts w:ascii="Arial" w:hAnsi="Arial" w:cs="Arial"/>
-          <w:color w:val="000000"/>
+          <w:color w:val="FF0000"/>
         </w:rPr>
         <w:t xml:space="preserve"> </w:t>
       </w:r>
@@ -763,7 +801,7 @@
       <w:r>
         <w:rPr>
           <w:rFonts w:ascii="Arial" w:hAnsi="Arial" w:cs="Arial"/>
-          <w:color w:val="000000"/>
+          <w:color w:val="FF0000"/>
         </w:rPr>
         <w:t>Kowalsky</w:t>
       </w:r>
@@ -771,7 +809,7 @@
       <w:r>
         <w:rPr>
           <w:rFonts w:ascii="Arial" w:hAnsi="Arial" w:cs="Arial"/>
-          <w:color w:val="000000"/>
+          <w:color w:val="FF0000"/>
         </w:rPr>
         <w:t xml:space="preserve"> (George </w:t>
       </w:r>
@@ -779,7 +817,7 @@
       <w:r>
         <w:rPr>
           <w:rFonts w:ascii="Arial" w:hAnsi="Arial" w:cs="Arial"/>
-          <w:color w:val="000000"/>
+          <w:color w:val="FF0000"/>
         </w:rPr>
         <w:t>Clooney</w:t>
       </w:r>
@@ -787,7 +825,7 @@
       <w:r>
         <w:rPr>
           <w:rFonts w:ascii="Arial" w:hAnsi="Arial" w:cs="Arial"/>
-          <w:color w:val="000000"/>
+          <w:color w:val="FF0000"/>
         </w:rPr>
         <w:t xml:space="preserve">, 'Los descendientes'), que está a punto de realizar su primera misión antes de retirarse. Sin embargo, lo que parece una salida espacial común se terminará complicando hasta convertirse en un auténtico desastre: Stone y </w:t>
       </w:r>
@@ -795,7 +833,7 @@
       <w:r>
         <w:rPr>
           <w:rFonts w:ascii="Arial" w:hAnsi="Arial" w:cs="Arial"/>
-          <w:color w:val="000000"/>
+          <w:color w:val="FF0000"/>
         </w:rPr>
         <w:t>Kowalsky</w:t>
       </w:r>
@@ -803,7 +841,7 @@
       <w:r>
         <w:rPr>
           <w:rFonts w:ascii="Arial" w:hAnsi="Arial" w:cs="Arial"/>
-          <w:color w:val="000000"/>
+          <w:color w:val="FF0000"/>
         </w:rPr>
         <w:t xml:space="preserve"> acabarán abandonados en medio del universo después de que los controles de la máquina no consigan reaccionar. Han perdido el contacto con la Tierra, y se encuentran solos sin la menor ayuda que les pueda sacar de esa situación.</w:t>
       </w:r>
@@ -816,13 +854,13 @@
         <w:jc w:val="both"/>
         <w:rPr>
           <w:rFonts w:ascii="Arial" w:hAnsi="Arial" w:cs="Arial"/>
-          <w:color w:val="000000"/>
-        </w:rPr>
-      </w:pPr>
-      <w:r>
-        <w:rPr>
-          <w:rFonts w:ascii="Arial" w:hAnsi="Arial" w:cs="Arial"/>
-          <w:color w:val="000000"/>
+          <w:color w:val="FF0000"/>
+        </w:rPr>
+      </w:pPr>
+      <w:r>
+        <w:rPr>
+          <w:rFonts w:ascii="Arial" w:hAnsi="Arial" w:cs="Arial"/>
+          <w:color w:val="FF0000"/>
         </w:rPr>
         <w:br/>
         <w:t>Primero llegará el pánico, después, las medidas de emergencia y la practicidad. A medida que ambos se vayan sumergiendo en la oscuridad del espacio, encontrarán que posiblemente tengan una oportunidad de regresar con vida a su planeta.</w:t>
@@ -831,7 +869,7 @@
         <w:rPr>
           <w:rStyle w:val="apple-converted-space"/>
           <w:rFonts w:ascii="Arial" w:hAnsi="Arial" w:cs="Arial"/>
-          <w:color w:val="000000"/>
+          <w:color w:val="FF0000"/>
         </w:rPr>
         <w:t> </w:t>
       </w:r>
@@ -841,16 +879,20 @@
         <w:jc w:val="both"/>
         <w:rPr>
           <w:rFonts w:ascii="MS Gothic" w:hAnsi="MS Gothic" w:cs="MS Gothic"/>
-          <w:color w:val="000000"/>
+          <w:color w:val="FF0000"/>
           <w:sz w:val="20"/>
           <w:szCs w:val="20"/>
           <w:shd w:val="clear" w:color="auto" w:fill="FFFFFF"/>
         </w:rPr>
       </w:pPr>
     </w:p>
+    <w:bookmarkEnd w:id="0"/>
     <w:p>
       <w:pPr>
         <w:jc w:val="both"/>
+        <w:rPr>
+          <w:color w:val="FF0000"/>
+        </w:rPr>
       </w:pPr>
     </w:p>
     <w:sectPr>

</xml_diff>